<commit_message>
Added folders for missions
</commit_message>
<xml_diff>
--- a/Lists/Mission List.docx
+++ b/Lists/Mission List.docx
@@ -49,6 +49,11 @@
     </w:p>
     <w:p>
       <w:pPr>
+        <w:pStyle w:val="Listenabsatz"/>
+        <w:numPr>
+          <w:ilvl w:val="0"/>
+          <w:numId w:val="2"/>
+        </w:numPr>
         <w:spacing w:after="0"/>
       </w:pPr>
       <w:r>
@@ -57,6 +62,11 @@
     </w:p>
     <w:p>
       <w:pPr>
+        <w:pStyle w:val="Listenabsatz"/>
+        <w:numPr>
+          <w:ilvl w:val="0"/>
+          <w:numId w:val="2"/>
+        </w:numPr>
         <w:spacing w:after="0"/>
         <w:rPr>
           <w:color w:val="FF0000"/>
@@ -71,6 +81,11 @@
     </w:p>
     <w:p>
       <w:pPr>
+        <w:pStyle w:val="Listenabsatz"/>
+        <w:numPr>
+          <w:ilvl w:val="0"/>
+          <w:numId w:val="2"/>
+        </w:numPr>
         <w:spacing w:after="0"/>
       </w:pPr>
       <w:r>
@@ -79,6 +94,11 @@
     </w:p>
     <w:p>
       <w:pPr>
+        <w:pStyle w:val="Listenabsatz"/>
+        <w:numPr>
+          <w:ilvl w:val="0"/>
+          <w:numId w:val="2"/>
+        </w:numPr>
         <w:spacing w:after="0"/>
       </w:pPr>
       <w:r>
@@ -87,6 +107,11 @@
     </w:p>
     <w:p>
       <w:pPr>
+        <w:pStyle w:val="Listenabsatz"/>
+        <w:numPr>
+          <w:ilvl w:val="0"/>
+          <w:numId w:val="2"/>
+        </w:numPr>
         <w:spacing w:after="0"/>
       </w:pPr>
       <w:r>
@@ -95,6 +120,11 @@
     </w:p>
     <w:p>
       <w:pPr>
+        <w:pStyle w:val="Listenabsatz"/>
+        <w:numPr>
+          <w:ilvl w:val="0"/>
+          <w:numId w:val="2"/>
+        </w:numPr>
         <w:spacing w:after="0"/>
       </w:pPr>
       <w:r>
@@ -103,6 +133,11 @@
     </w:p>
     <w:p>
       <w:pPr>
+        <w:pStyle w:val="Listenabsatz"/>
+        <w:numPr>
+          <w:ilvl w:val="0"/>
+          <w:numId w:val="2"/>
+        </w:numPr>
         <w:spacing w:after="0"/>
       </w:pPr>
       <w:r>
@@ -111,6 +146,11 @@
     </w:p>
     <w:p>
       <w:pPr>
+        <w:pStyle w:val="Listenabsatz"/>
+        <w:numPr>
+          <w:ilvl w:val="0"/>
+          <w:numId w:val="2"/>
+        </w:numPr>
         <w:spacing w:after="0"/>
       </w:pPr>
       <w:r>
@@ -119,6 +159,11 @@
     </w:p>
     <w:p>
       <w:pPr>
+        <w:pStyle w:val="Listenabsatz"/>
+        <w:numPr>
+          <w:ilvl w:val="0"/>
+          <w:numId w:val="2"/>
+        </w:numPr>
         <w:spacing w:after="0"/>
       </w:pPr>
       <w:r>
@@ -127,6 +172,11 @@
     </w:p>
     <w:p>
       <w:pPr>
+        <w:pStyle w:val="Listenabsatz"/>
+        <w:numPr>
+          <w:ilvl w:val="0"/>
+          <w:numId w:val="2"/>
+        </w:numPr>
         <w:spacing w:after="0"/>
       </w:pPr>
       <w:r>
@@ -135,6 +185,11 @@
     </w:p>
     <w:p>
       <w:pPr>
+        <w:pStyle w:val="Listenabsatz"/>
+        <w:numPr>
+          <w:ilvl w:val="0"/>
+          <w:numId w:val="2"/>
+        </w:numPr>
         <w:spacing w:after="0"/>
       </w:pPr>
       <w:r>
@@ -168,6 +223,11 @@
     </w:p>
     <w:p>
       <w:pPr>
+        <w:pStyle w:val="Listenabsatz"/>
+        <w:numPr>
+          <w:ilvl w:val="0"/>
+          <w:numId w:val="2"/>
+        </w:numPr>
         <w:spacing w:after="0"/>
       </w:pPr>
       <w:r>
@@ -176,6 +236,11 @@
     </w:p>
     <w:p>
       <w:pPr>
+        <w:pStyle w:val="Listenabsatz"/>
+        <w:numPr>
+          <w:ilvl w:val="0"/>
+          <w:numId w:val="2"/>
+        </w:numPr>
         <w:spacing w:after="0"/>
       </w:pPr>
       <w:r>
@@ -184,6 +249,11 @@
     </w:p>
     <w:p>
       <w:pPr>
+        <w:pStyle w:val="Listenabsatz"/>
+        <w:numPr>
+          <w:ilvl w:val="0"/>
+          <w:numId w:val="2"/>
+        </w:numPr>
         <w:spacing w:after="0"/>
       </w:pPr>
       <w:r>
@@ -192,6 +262,11 @@
     </w:p>
     <w:p>
       <w:pPr>
+        <w:pStyle w:val="Listenabsatz"/>
+        <w:numPr>
+          <w:ilvl w:val="0"/>
+          <w:numId w:val="2"/>
+        </w:numPr>
         <w:spacing w:after="0"/>
       </w:pPr>
       <w:r>
@@ -200,6 +275,11 @@
     </w:p>
     <w:p>
       <w:pPr>
+        <w:pStyle w:val="Listenabsatz"/>
+        <w:numPr>
+          <w:ilvl w:val="0"/>
+          <w:numId w:val="2"/>
+        </w:numPr>
         <w:spacing w:after="0"/>
       </w:pPr>
       <w:r>
@@ -208,6 +288,11 @@
     </w:p>
     <w:p>
       <w:pPr>
+        <w:pStyle w:val="Listenabsatz"/>
+        <w:numPr>
+          <w:ilvl w:val="0"/>
+          <w:numId w:val="2"/>
+        </w:numPr>
         <w:spacing w:after="0"/>
       </w:pPr>
       <w:r>
@@ -216,6 +301,11 @@
     </w:p>
     <w:p>
       <w:pPr>
+        <w:pStyle w:val="Listenabsatz"/>
+        <w:numPr>
+          <w:ilvl w:val="0"/>
+          <w:numId w:val="2"/>
+        </w:numPr>
         <w:spacing w:after="0"/>
       </w:pPr>
       <w:r>
@@ -224,6 +314,11 @@
     </w:p>
     <w:p>
       <w:pPr>
+        <w:pStyle w:val="Listenabsatz"/>
+        <w:numPr>
+          <w:ilvl w:val="0"/>
+          <w:numId w:val="2"/>
+        </w:numPr>
         <w:spacing w:after="0"/>
       </w:pPr>
       <w:r>
@@ -232,6 +327,11 @@
     </w:p>
     <w:p>
       <w:pPr>
+        <w:pStyle w:val="Listenabsatz"/>
+        <w:numPr>
+          <w:ilvl w:val="0"/>
+          <w:numId w:val="2"/>
+        </w:numPr>
         <w:spacing w:after="0"/>
       </w:pPr>
       <w:r>
@@ -240,6 +340,11 @@
     </w:p>
     <w:p>
       <w:pPr>
+        <w:pStyle w:val="Listenabsatz"/>
+        <w:numPr>
+          <w:ilvl w:val="0"/>
+          <w:numId w:val="2"/>
+        </w:numPr>
         <w:spacing w:after="0"/>
       </w:pPr>
       <w:r>
@@ -248,6 +353,11 @@
     </w:p>
     <w:p>
       <w:pPr>
+        <w:pStyle w:val="Listenabsatz"/>
+        <w:numPr>
+          <w:ilvl w:val="0"/>
+          <w:numId w:val="2"/>
+        </w:numPr>
         <w:spacing w:after="0"/>
       </w:pPr>
       <w:r>
@@ -256,6 +366,11 @@
     </w:p>
     <w:p>
       <w:pPr>
+        <w:pStyle w:val="Listenabsatz"/>
+        <w:numPr>
+          <w:ilvl w:val="0"/>
+          <w:numId w:val="2"/>
+        </w:numPr>
         <w:spacing w:after="0"/>
       </w:pPr>
       <w:r>
@@ -264,6 +379,11 @@
     </w:p>
     <w:p>
       <w:pPr>
+        <w:pStyle w:val="Listenabsatz"/>
+        <w:numPr>
+          <w:ilvl w:val="0"/>
+          <w:numId w:val="2"/>
+        </w:numPr>
         <w:spacing w:after="0"/>
       </w:pPr>
       <w:r>
@@ -272,6 +392,11 @@
     </w:p>
     <w:p>
       <w:pPr>
+        <w:pStyle w:val="Listenabsatz"/>
+        <w:numPr>
+          <w:ilvl w:val="0"/>
+          <w:numId w:val="2"/>
+        </w:numPr>
         <w:spacing w:after="0"/>
       </w:pPr>
       <w:r>
@@ -280,6 +405,11 @@
     </w:p>
     <w:p>
       <w:pPr>
+        <w:pStyle w:val="Listenabsatz"/>
+        <w:numPr>
+          <w:ilvl w:val="0"/>
+          <w:numId w:val="2"/>
+        </w:numPr>
         <w:spacing w:after="0"/>
       </w:pPr>
       <w:r>
@@ -288,6 +418,11 @@
     </w:p>
     <w:p>
       <w:pPr>
+        <w:pStyle w:val="Listenabsatz"/>
+        <w:numPr>
+          <w:ilvl w:val="0"/>
+          <w:numId w:val="2"/>
+        </w:numPr>
         <w:spacing w:after="0"/>
       </w:pPr>
       <w:r>
@@ -351,6 +486,11 @@
     </w:p>
     <w:p>
       <w:pPr>
+        <w:pStyle w:val="Listenabsatz"/>
+        <w:numPr>
+          <w:ilvl w:val="0"/>
+          <w:numId w:val="9"/>
+        </w:numPr>
         <w:spacing w:after="0"/>
       </w:pPr>
       <w:r>
@@ -359,6 +499,11 @@
     </w:p>
     <w:p>
       <w:pPr>
+        <w:pStyle w:val="Listenabsatz"/>
+        <w:numPr>
+          <w:ilvl w:val="0"/>
+          <w:numId w:val="9"/>
+        </w:numPr>
         <w:spacing w:after="0"/>
       </w:pPr>
       <w:r>
@@ -367,6 +512,11 @@
     </w:p>
     <w:p>
       <w:pPr>
+        <w:pStyle w:val="Listenabsatz"/>
+        <w:numPr>
+          <w:ilvl w:val="0"/>
+          <w:numId w:val="9"/>
+        </w:numPr>
         <w:spacing w:after="0"/>
       </w:pPr>
       <w:r>
@@ -375,10 +525,41 @@
     </w:p>
     <w:p>
       <w:pPr>
+        <w:pStyle w:val="Listenabsatz"/>
+        <w:numPr>
+          <w:ilvl w:val="0"/>
+          <w:numId w:val="9"/>
+        </w:numPr>
         <w:spacing w:after="0"/>
       </w:pPr>
       <w:r>
         <w:t>Shady Dealings</w:t>
+      </w:r>
+    </w:p>
+    <w:p>
+      <w:pPr>
+        <w:pStyle w:val="Listenabsatz"/>
+        <w:numPr>
+          <w:ilvl w:val="0"/>
+          <w:numId w:val="9"/>
+        </w:numPr>
+        <w:spacing w:after="0"/>
+      </w:pPr>
+      <w:r>
+        <w:t>Fire in the Sky</w:t>
+      </w:r>
+    </w:p>
+    <w:p>
+      <w:pPr>
+        <w:pStyle w:val="Listenabsatz"/>
+        <w:numPr>
+          <w:ilvl w:val="0"/>
+          <w:numId w:val="9"/>
+        </w:numPr>
+        <w:spacing w:after="0"/>
+      </w:pPr>
+      <w:r>
+        <w:t>Infiltrated</w:t>
       </w:r>
     </w:p>
     <w:p>
@@ -433,15 +614,24 @@
     </w:p>
     <w:p>
       <w:pPr>
-        <w:spacing w:after="0"/>
-      </w:pPr>
-      <w:r>
-        <w:lastRenderedPageBreak/>
+        <w:pStyle w:val="Listenabsatz"/>
+        <w:numPr>
+          <w:ilvl w:val="0"/>
+          <w:numId w:val="8"/>
+        </w:numPr>
+        <w:spacing w:after="0"/>
+      </w:pPr>
+      <w:r>
         <w:t>Disaster</w:t>
       </w:r>
     </w:p>
     <w:p>
       <w:pPr>
+        <w:pStyle w:val="Listenabsatz"/>
+        <w:numPr>
+          <w:ilvl w:val="0"/>
+          <w:numId w:val="8"/>
+        </w:numPr>
         <w:spacing w:after="0"/>
       </w:pPr>
       <w:r>
@@ -450,6 +640,11 @@
     </w:p>
     <w:p>
       <w:pPr>
+        <w:pStyle w:val="Listenabsatz"/>
+        <w:numPr>
+          <w:ilvl w:val="0"/>
+          <w:numId w:val="8"/>
+        </w:numPr>
         <w:spacing w:after="0"/>
       </w:pPr>
       <w:r>
@@ -458,6 +653,11 @@
     </w:p>
     <w:p>
       <w:pPr>
+        <w:pStyle w:val="Listenabsatz"/>
+        <w:numPr>
+          <w:ilvl w:val="0"/>
+          <w:numId w:val="8"/>
+        </w:numPr>
         <w:spacing w:after="0"/>
       </w:pPr>
       <w:r>
@@ -466,6 +666,11 @@
     </w:p>
     <w:p>
       <w:pPr>
+        <w:pStyle w:val="Listenabsatz"/>
+        <w:numPr>
+          <w:ilvl w:val="0"/>
+          <w:numId w:val="8"/>
+        </w:numPr>
         <w:spacing w:after="0"/>
       </w:pPr>
       <w:r>
@@ -474,6 +679,11 @@
     </w:p>
     <w:p>
       <w:pPr>
+        <w:pStyle w:val="Listenabsatz"/>
+        <w:numPr>
+          <w:ilvl w:val="0"/>
+          <w:numId w:val="8"/>
+        </w:numPr>
         <w:spacing w:after="0"/>
       </w:pPr>
       <w:r>
@@ -482,6 +692,11 @@
     </w:p>
     <w:p>
       <w:pPr>
+        <w:pStyle w:val="Listenabsatz"/>
+        <w:numPr>
+          <w:ilvl w:val="0"/>
+          <w:numId w:val="8"/>
+        </w:numPr>
         <w:spacing w:after="0"/>
         <w:rPr>
           <w:color w:val="FF0000"/>
@@ -496,6 +711,11 @@
     </w:p>
     <w:p>
       <w:pPr>
+        <w:pStyle w:val="Listenabsatz"/>
+        <w:numPr>
+          <w:ilvl w:val="0"/>
+          <w:numId w:val="8"/>
+        </w:numPr>
         <w:spacing w:after="0"/>
       </w:pPr>
       <w:r>
@@ -504,6 +724,11 @@
     </w:p>
     <w:p>
       <w:pPr>
+        <w:pStyle w:val="Listenabsatz"/>
+        <w:numPr>
+          <w:ilvl w:val="0"/>
+          <w:numId w:val="8"/>
+        </w:numPr>
         <w:spacing w:after="0"/>
       </w:pPr>
       <w:r>
@@ -537,6 +762,11 @@
     </w:p>
     <w:p>
       <w:pPr>
+        <w:pStyle w:val="Listenabsatz"/>
+        <w:numPr>
+          <w:ilvl w:val="0"/>
+          <w:numId w:val="8"/>
+        </w:numPr>
         <w:spacing w:after="0"/>
       </w:pPr>
       <w:r>
@@ -545,6 +775,11 @@
     </w:p>
     <w:p>
       <w:pPr>
+        <w:pStyle w:val="Listenabsatz"/>
+        <w:numPr>
+          <w:ilvl w:val="0"/>
+          <w:numId w:val="8"/>
+        </w:numPr>
         <w:spacing w:after="0"/>
       </w:pPr>
       <w:r>
@@ -553,6 +788,11 @@
     </w:p>
     <w:p>
       <w:pPr>
+        <w:pStyle w:val="Listenabsatz"/>
+        <w:numPr>
+          <w:ilvl w:val="0"/>
+          <w:numId w:val="8"/>
+        </w:numPr>
         <w:spacing w:after="0"/>
       </w:pPr>
       <w:r>
@@ -611,6 +851,11 @@
     </w:p>
     <w:p>
       <w:pPr>
+        <w:pStyle w:val="Listenabsatz"/>
+        <w:numPr>
+          <w:ilvl w:val="0"/>
+          <w:numId w:val="7"/>
+        </w:numPr>
         <w:spacing w:after="0"/>
       </w:pPr>
       <w:r>
@@ -619,6 +864,11 @@
     </w:p>
     <w:p>
       <w:pPr>
+        <w:pStyle w:val="Listenabsatz"/>
+        <w:numPr>
+          <w:ilvl w:val="0"/>
+          <w:numId w:val="7"/>
+        </w:numPr>
         <w:spacing w:after="0"/>
       </w:pPr>
       <w:r>
@@ -627,6 +877,11 @@
     </w:p>
     <w:p>
       <w:pPr>
+        <w:pStyle w:val="Listenabsatz"/>
+        <w:numPr>
+          <w:ilvl w:val="0"/>
+          <w:numId w:val="7"/>
+        </w:numPr>
         <w:spacing w:after="0"/>
       </w:pPr>
       <w:r>
@@ -635,6 +890,11 @@
     </w:p>
     <w:p>
       <w:pPr>
+        <w:pStyle w:val="Listenabsatz"/>
+        <w:numPr>
+          <w:ilvl w:val="0"/>
+          <w:numId w:val="7"/>
+        </w:numPr>
         <w:spacing w:after="0"/>
       </w:pPr>
       <w:r>
@@ -643,6 +903,11 @@
     </w:p>
     <w:p>
       <w:pPr>
+        <w:pStyle w:val="Listenabsatz"/>
+        <w:numPr>
+          <w:ilvl w:val="0"/>
+          <w:numId w:val="7"/>
+        </w:numPr>
         <w:spacing w:after="0"/>
       </w:pPr>
       <w:r>
@@ -651,6 +916,11 @@
     </w:p>
     <w:p>
       <w:pPr>
+        <w:pStyle w:val="Listenabsatz"/>
+        <w:numPr>
+          <w:ilvl w:val="0"/>
+          <w:numId w:val="7"/>
+        </w:numPr>
         <w:spacing w:after="0"/>
       </w:pPr>
       <w:r>
@@ -709,6 +979,11 @@
     </w:p>
     <w:p>
       <w:pPr>
+        <w:pStyle w:val="Listenabsatz"/>
+        <w:numPr>
+          <w:ilvl w:val="0"/>
+          <w:numId w:val="6"/>
+        </w:numPr>
         <w:spacing w:after="0"/>
       </w:pPr>
       <w:r>
@@ -717,6 +992,11 @@
     </w:p>
     <w:p>
       <w:pPr>
+        <w:pStyle w:val="Listenabsatz"/>
+        <w:numPr>
+          <w:ilvl w:val="0"/>
+          <w:numId w:val="6"/>
+        </w:numPr>
         <w:spacing w:after="0"/>
       </w:pPr>
       <w:r>
@@ -725,6 +1005,11 @@
     </w:p>
     <w:p>
       <w:pPr>
+        <w:pStyle w:val="Listenabsatz"/>
+        <w:numPr>
+          <w:ilvl w:val="0"/>
+          <w:numId w:val="6"/>
+        </w:numPr>
         <w:spacing w:after="0"/>
       </w:pPr>
       <w:r>
@@ -733,6 +1018,11 @@
     </w:p>
     <w:p>
       <w:pPr>
+        <w:pStyle w:val="Listenabsatz"/>
+        <w:numPr>
+          <w:ilvl w:val="0"/>
+          <w:numId w:val="6"/>
+        </w:numPr>
         <w:spacing w:after="0"/>
       </w:pPr>
       <w:r>
@@ -741,6 +1031,11 @@
     </w:p>
     <w:p>
       <w:pPr>
+        <w:pStyle w:val="Listenabsatz"/>
+        <w:numPr>
+          <w:ilvl w:val="0"/>
+          <w:numId w:val="6"/>
+        </w:numPr>
         <w:spacing w:after="0"/>
       </w:pPr>
       <w:r>
@@ -749,6 +1044,11 @@
     </w:p>
     <w:p>
       <w:pPr>
+        <w:pStyle w:val="Listenabsatz"/>
+        <w:numPr>
+          <w:ilvl w:val="0"/>
+          <w:numId w:val="6"/>
+        </w:numPr>
         <w:spacing w:after="0"/>
       </w:pPr>
       <w:r>
@@ -757,6 +1057,11 @@
     </w:p>
     <w:p>
       <w:pPr>
+        <w:pStyle w:val="Listenabsatz"/>
+        <w:numPr>
+          <w:ilvl w:val="0"/>
+          <w:numId w:val="6"/>
+        </w:numPr>
         <w:spacing w:after="0"/>
       </w:pPr>
       <w:r>
@@ -765,6 +1070,11 @@
     </w:p>
     <w:p>
       <w:pPr>
+        <w:pStyle w:val="Listenabsatz"/>
+        <w:numPr>
+          <w:ilvl w:val="0"/>
+          <w:numId w:val="6"/>
+        </w:numPr>
         <w:spacing w:after="0"/>
       </w:pPr>
       <w:r>
@@ -773,6 +1083,11 @@
     </w:p>
     <w:p>
       <w:pPr>
+        <w:pStyle w:val="Listenabsatz"/>
+        <w:numPr>
+          <w:ilvl w:val="0"/>
+          <w:numId w:val="6"/>
+        </w:numPr>
         <w:spacing w:after="0"/>
       </w:pPr>
       <w:r>
@@ -781,6 +1096,11 @@
     </w:p>
     <w:p>
       <w:pPr>
+        <w:pStyle w:val="Listenabsatz"/>
+        <w:numPr>
+          <w:ilvl w:val="0"/>
+          <w:numId w:val="6"/>
+        </w:numPr>
         <w:spacing w:after="0"/>
         <w:rPr>
           <w:color w:val="FF0000"/>
@@ -795,6 +1115,11 @@
     </w:p>
     <w:p>
       <w:pPr>
+        <w:pStyle w:val="Listenabsatz"/>
+        <w:numPr>
+          <w:ilvl w:val="0"/>
+          <w:numId w:val="6"/>
+        </w:numPr>
         <w:spacing w:after="0"/>
       </w:pPr>
       <w:r>
@@ -803,6 +1128,11 @@
     </w:p>
     <w:p>
       <w:pPr>
+        <w:pStyle w:val="Listenabsatz"/>
+        <w:numPr>
+          <w:ilvl w:val="0"/>
+          <w:numId w:val="6"/>
+        </w:numPr>
         <w:spacing w:after="0"/>
       </w:pPr>
       <w:r>
@@ -836,6 +1166,11 @@
     </w:p>
     <w:p>
       <w:pPr>
+        <w:pStyle w:val="Listenabsatz"/>
+        <w:numPr>
+          <w:ilvl w:val="0"/>
+          <w:numId w:val="6"/>
+        </w:numPr>
         <w:spacing w:after="0"/>
       </w:pPr>
       <w:r>
@@ -844,14 +1179,25 @@
     </w:p>
     <w:p>
       <w:pPr>
-        <w:spacing w:after="0"/>
-      </w:pPr>
-      <w:r>
+        <w:pStyle w:val="Listenabsatz"/>
+        <w:numPr>
+          <w:ilvl w:val="0"/>
+          <w:numId w:val="6"/>
+        </w:numPr>
+        <w:spacing w:after="0"/>
+      </w:pPr>
+      <w:r>
+        <w:lastRenderedPageBreak/>
         <w:t>Born from Death</w:t>
       </w:r>
     </w:p>
     <w:p>
       <w:pPr>
+        <w:pStyle w:val="Listenabsatz"/>
+        <w:numPr>
+          <w:ilvl w:val="0"/>
+          <w:numId w:val="6"/>
+        </w:numPr>
         <w:spacing w:after="0"/>
       </w:pPr>
       <w:r>
@@ -860,10 +1206,14 @@
     </w:p>
     <w:p>
       <w:pPr>
-        <w:spacing w:after="0"/>
-      </w:pPr>
-      <w:r>
-        <w:lastRenderedPageBreak/>
+        <w:pStyle w:val="Listenabsatz"/>
+        <w:numPr>
+          <w:ilvl w:val="0"/>
+          <w:numId w:val="6"/>
+        </w:numPr>
+        <w:spacing w:after="0"/>
+      </w:pPr>
+      <w:r>
         <w:t>Perilous Hunt</w:t>
       </w:r>
     </w:p>
@@ -919,6 +1269,11 @@
     </w:p>
     <w:p>
       <w:pPr>
+        <w:pStyle w:val="Listenabsatz"/>
+        <w:numPr>
+          <w:ilvl w:val="0"/>
+          <w:numId w:val="5"/>
+        </w:numPr>
         <w:spacing w:after="0"/>
       </w:pPr>
       <w:r>
@@ -927,6 +1282,11 @@
     </w:p>
     <w:p>
       <w:pPr>
+        <w:pStyle w:val="Listenabsatz"/>
+        <w:numPr>
+          <w:ilvl w:val="0"/>
+          <w:numId w:val="5"/>
+        </w:numPr>
         <w:spacing w:after="0"/>
         <w:rPr>
           <w:color w:val="FF0000"/>
@@ -941,6 +1301,11 @@
     </w:p>
     <w:p>
       <w:pPr>
+        <w:pStyle w:val="Listenabsatz"/>
+        <w:numPr>
+          <w:ilvl w:val="0"/>
+          <w:numId w:val="5"/>
+        </w:numPr>
         <w:spacing w:after="0"/>
       </w:pPr>
       <w:r>
@@ -949,6 +1314,11 @@
     </w:p>
     <w:p>
       <w:pPr>
+        <w:pStyle w:val="Listenabsatz"/>
+        <w:numPr>
+          <w:ilvl w:val="0"/>
+          <w:numId w:val="5"/>
+        </w:numPr>
         <w:spacing w:after="0"/>
       </w:pPr>
       <w:r>
@@ -957,6 +1327,11 @@
     </w:p>
     <w:p>
       <w:pPr>
+        <w:pStyle w:val="Listenabsatz"/>
+        <w:numPr>
+          <w:ilvl w:val="0"/>
+          <w:numId w:val="5"/>
+        </w:numPr>
         <w:spacing w:after="0"/>
       </w:pPr>
       <w:r>
@@ -965,6 +1340,11 @@
     </w:p>
     <w:p>
       <w:pPr>
+        <w:pStyle w:val="Listenabsatz"/>
+        <w:numPr>
+          <w:ilvl w:val="0"/>
+          <w:numId w:val="5"/>
+        </w:numPr>
         <w:spacing w:after="0"/>
       </w:pPr>
       <w:r>
@@ -973,6 +1353,11 @@
     </w:p>
     <w:p>
       <w:pPr>
+        <w:pStyle w:val="Listenabsatz"/>
+        <w:numPr>
+          <w:ilvl w:val="0"/>
+          <w:numId w:val="5"/>
+        </w:numPr>
         <w:spacing w:after="0"/>
       </w:pPr>
       <w:r>
@@ -981,6 +1366,11 @@
     </w:p>
     <w:p>
       <w:pPr>
+        <w:pStyle w:val="Listenabsatz"/>
+        <w:numPr>
+          <w:ilvl w:val="0"/>
+          <w:numId w:val="5"/>
+        </w:numPr>
         <w:spacing w:after="0"/>
       </w:pPr>
       <w:r>
@@ -989,6 +1379,11 @@
     </w:p>
     <w:p>
       <w:pPr>
+        <w:pStyle w:val="Listenabsatz"/>
+        <w:numPr>
+          <w:ilvl w:val="0"/>
+          <w:numId w:val="5"/>
+        </w:numPr>
         <w:spacing w:after="0"/>
       </w:pPr>
       <w:r>
@@ -997,6 +1392,11 @@
     </w:p>
     <w:p>
       <w:pPr>
+        <w:pStyle w:val="Listenabsatz"/>
+        <w:numPr>
+          <w:ilvl w:val="0"/>
+          <w:numId w:val="5"/>
+        </w:numPr>
         <w:spacing w:after="0"/>
       </w:pPr>
       <w:r>
@@ -1005,6 +1405,11 @@
     </w:p>
     <w:p>
       <w:pPr>
+        <w:pStyle w:val="Listenabsatz"/>
+        <w:numPr>
+          <w:ilvl w:val="0"/>
+          <w:numId w:val="5"/>
+        </w:numPr>
         <w:spacing w:after="0"/>
       </w:pPr>
       <w:r>
@@ -1013,6 +1418,11 @@
     </w:p>
     <w:p>
       <w:pPr>
+        <w:pStyle w:val="Listenabsatz"/>
+        <w:numPr>
+          <w:ilvl w:val="0"/>
+          <w:numId w:val="5"/>
+        </w:numPr>
         <w:spacing w:after="0"/>
       </w:pPr>
       <w:r>
@@ -1046,6 +1456,11 @@
     </w:p>
     <w:p>
       <w:pPr>
+        <w:pStyle w:val="Listenabsatz"/>
+        <w:numPr>
+          <w:ilvl w:val="0"/>
+          <w:numId w:val="5"/>
+        </w:numPr>
         <w:spacing w:after="0"/>
       </w:pPr>
       <w:r>
@@ -1054,6 +1469,11 @@
     </w:p>
     <w:p>
       <w:pPr>
+        <w:pStyle w:val="Listenabsatz"/>
+        <w:numPr>
+          <w:ilvl w:val="0"/>
+          <w:numId w:val="5"/>
+        </w:numPr>
         <w:spacing w:after="0"/>
       </w:pPr>
       <w:r>
@@ -1062,6 +1482,11 @@
     </w:p>
     <w:p>
       <w:pPr>
+        <w:pStyle w:val="Listenabsatz"/>
+        <w:numPr>
+          <w:ilvl w:val="0"/>
+          <w:numId w:val="5"/>
+        </w:numPr>
         <w:spacing w:after="0"/>
       </w:pPr>
       <w:r>
@@ -1070,6 +1495,11 @@
     </w:p>
     <w:p>
       <w:pPr>
+        <w:pStyle w:val="Listenabsatz"/>
+        <w:numPr>
+          <w:ilvl w:val="0"/>
+          <w:numId w:val="5"/>
+        </w:numPr>
         <w:spacing w:after="0"/>
       </w:pPr>
       <w:r>
@@ -1128,6 +1558,11 @@
     </w:p>
     <w:p>
       <w:pPr>
+        <w:pStyle w:val="Listenabsatz"/>
+        <w:numPr>
+          <w:ilvl w:val="0"/>
+          <w:numId w:val="4"/>
+        </w:numPr>
         <w:spacing w:after="0"/>
       </w:pPr>
       <w:r>
@@ -1136,6 +1571,11 @@
     </w:p>
     <w:p>
       <w:pPr>
+        <w:pStyle w:val="Listenabsatz"/>
+        <w:numPr>
+          <w:ilvl w:val="0"/>
+          <w:numId w:val="4"/>
+        </w:numPr>
         <w:spacing w:after="0"/>
       </w:pPr>
       <w:r>
@@ -1144,6 +1584,11 @@
     </w:p>
     <w:p>
       <w:pPr>
+        <w:pStyle w:val="Listenabsatz"/>
+        <w:numPr>
+          <w:ilvl w:val="0"/>
+          <w:numId w:val="4"/>
+        </w:numPr>
         <w:spacing w:after="0"/>
       </w:pPr>
       <w:r>
@@ -1152,6 +1597,11 @@
     </w:p>
     <w:p>
       <w:pPr>
+        <w:pStyle w:val="Listenabsatz"/>
+        <w:numPr>
+          <w:ilvl w:val="0"/>
+          <w:numId w:val="4"/>
+        </w:numPr>
         <w:spacing w:after="0"/>
       </w:pPr>
       <w:r>
@@ -1160,6 +1610,11 @@
     </w:p>
     <w:p>
       <w:pPr>
+        <w:pStyle w:val="Listenabsatz"/>
+        <w:numPr>
+          <w:ilvl w:val="0"/>
+          <w:numId w:val="4"/>
+        </w:numPr>
         <w:spacing w:after="0"/>
       </w:pPr>
       <w:r>
@@ -1168,6 +1623,11 @@
     </w:p>
     <w:p>
       <w:pPr>
+        <w:pStyle w:val="Listenabsatz"/>
+        <w:numPr>
+          <w:ilvl w:val="0"/>
+          <w:numId w:val="4"/>
+        </w:numPr>
         <w:spacing w:after="0"/>
       </w:pPr>
       <w:r>
@@ -1206,6 +1666,11 @@
     </w:p>
     <w:p>
       <w:pPr>
+        <w:pStyle w:val="Listenabsatz"/>
+        <w:numPr>
+          <w:ilvl w:val="0"/>
+          <w:numId w:val="3"/>
+        </w:numPr>
         <w:spacing w:after="0"/>
       </w:pPr>
       <w:r>
@@ -1214,6 +1679,11 @@
     </w:p>
     <w:p>
       <w:pPr>
+        <w:pStyle w:val="Listenabsatz"/>
+        <w:numPr>
+          <w:ilvl w:val="0"/>
+          <w:numId w:val="3"/>
+        </w:numPr>
         <w:spacing w:after="0"/>
       </w:pPr>
       <w:r>
@@ -1222,6 +1692,11 @@
     </w:p>
     <w:p>
       <w:pPr>
+        <w:pStyle w:val="Listenabsatz"/>
+        <w:numPr>
+          <w:ilvl w:val="0"/>
+          <w:numId w:val="3"/>
+        </w:numPr>
         <w:spacing w:after="0"/>
       </w:pPr>
       <w:r>
@@ -1230,6 +1705,11 @@
     </w:p>
     <w:p>
       <w:pPr>
+        <w:pStyle w:val="Listenabsatz"/>
+        <w:numPr>
+          <w:ilvl w:val="0"/>
+          <w:numId w:val="3"/>
+        </w:numPr>
         <w:spacing w:after="0"/>
       </w:pPr>
       <w:r>
@@ -1238,6 +1718,11 @@
     </w:p>
     <w:p>
       <w:pPr>
+        <w:pStyle w:val="Listenabsatz"/>
+        <w:numPr>
+          <w:ilvl w:val="0"/>
+          <w:numId w:val="3"/>
+        </w:numPr>
         <w:spacing w:after="0"/>
       </w:pPr>
       <w:r>
@@ -1246,6 +1731,11 @@
     </w:p>
     <w:p>
       <w:pPr>
+        <w:pStyle w:val="Listenabsatz"/>
+        <w:numPr>
+          <w:ilvl w:val="0"/>
+          <w:numId w:val="3"/>
+        </w:numPr>
         <w:spacing w:after="0"/>
       </w:pPr>
       <w:r>
@@ -1254,6 +1744,11 @@
     </w:p>
     <w:p>
       <w:pPr>
+        <w:pStyle w:val="Listenabsatz"/>
+        <w:numPr>
+          <w:ilvl w:val="0"/>
+          <w:numId w:val="3"/>
+        </w:numPr>
         <w:spacing w:after="0"/>
       </w:pPr>
       <w:r>
@@ -1262,14 +1757,25 @@
     </w:p>
     <w:p>
       <w:pPr>
-        <w:spacing w:after="0"/>
-      </w:pPr>
-      <w:r>
+        <w:pStyle w:val="Listenabsatz"/>
+        <w:numPr>
+          <w:ilvl w:val="0"/>
+          <w:numId w:val="3"/>
+        </w:numPr>
+        <w:spacing w:after="0"/>
+      </w:pPr>
+      <w:r>
+        <w:lastRenderedPageBreak/>
         <w:t>Bunker Buster (Stormtrooper Villain Pack)</w:t>
       </w:r>
     </w:p>
     <w:p>
       <w:pPr>
+        <w:pStyle w:val="Listenabsatz"/>
+        <w:numPr>
+          <w:ilvl w:val="0"/>
+          <w:numId w:val="3"/>
+        </w:numPr>
         <w:spacing w:after="0"/>
       </w:pPr>
       <w:r>
@@ -1278,15 +1784,24 @@
     </w:p>
     <w:p>
       <w:pPr>
-        <w:spacing w:after="0"/>
-      </w:pPr>
-      <w:r>
-        <w:lastRenderedPageBreak/>
+        <w:pStyle w:val="Listenabsatz"/>
+        <w:numPr>
+          <w:ilvl w:val="0"/>
+          <w:numId w:val="3"/>
+        </w:numPr>
+        <w:spacing w:after="0"/>
+      </w:pPr>
+      <w:r>
         <w:t>Communication Breakdown (Leia Organa Ally Pack)</w:t>
       </w:r>
     </w:p>
     <w:p>
       <w:pPr>
+        <w:pStyle w:val="Listenabsatz"/>
+        <w:numPr>
+          <w:ilvl w:val="0"/>
+          <w:numId w:val="3"/>
+        </w:numPr>
         <w:spacing w:after="0"/>
       </w:pPr>
       <w:r>
@@ -1295,6 +1810,11 @@
     </w:p>
     <w:p>
       <w:pPr>
+        <w:pStyle w:val="Listenabsatz"/>
+        <w:numPr>
+          <w:ilvl w:val="0"/>
+          <w:numId w:val="3"/>
+        </w:numPr>
         <w:spacing w:after="0"/>
       </w:pPr>
       <w:r>
@@ -1303,6 +1823,11 @@
     </w:p>
     <w:p>
       <w:pPr>
+        <w:pStyle w:val="Listenabsatz"/>
+        <w:numPr>
+          <w:ilvl w:val="0"/>
+          <w:numId w:val="3"/>
+        </w:numPr>
         <w:spacing w:after="0"/>
       </w:pPr>
       <w:r>
@@ -1311,6 +1836,11 @@
     </w:p>
     <w:p>
       <w:pPr>
+        <w:pStyle w:val="Listenabsatz"/>
+        <w:numPr>
+          <w:ilvl w:val="0"/>
+          <w:numId w:val="3"/>
+        </w:numPr>
         <w:spacing w:after="0"/>
       </w:pPr>
       <w:r>
@@ -1319,6 +1849,11 @@
     </w:p>
     <w:p>
       <w:pPr>
+        <w:pStyle w:val="Listenabsatz"/>
+        <w:numPr>
+          <w:ilvl w:val="0"/>
+          <w:numId w:val="3"/>
+        </w:numPr>
         <w:spacing w:after="0"/>
       </w:pPr>
       <w:r>
@@ -1327,6 +1862,11 @@
     </w:p>
     <w:p>
       <w:pPr>
+        <w:pStyle w:val="Listenabsatz"/>
+        <w:numPr>
+          <w:ilvl w:val="0"/>
+          <w:numId w:val="3"/>
+        </w:numPr>
         <w:spacing w:after="0"/>
       </w:pPr>
       <w:r>
@@ -1335,6 +1875,11 @@
     </w:p>
     <w:p>
       <w:pPr>
+        <w:pStyle w:val="Listenabsatz"/>
+        <w:numPr>
+          <w:ilvl w:val="0"/>
+          <w:numId w:val="3"/>
+        </w:numPr>
         <w:spacing w:after="0"/>
       </w:pPr>
       <w:r>
@@ -1343,6 +1888,11 @@
     </w:p>
     <w:p>
       <w:pPr>
+        <w:pStyle w:val="Listenabsatz"/>
+        <w:numPr>
+          <w:ilvl w:val="0"/>
+          <w:numId w:val="3"/>
+        </w:numPr>
         <w:spacing w:after="0"/>
       </w:pPr>
       <w:r>
@@ -1351,6 +1901,11 @@
     </w:p>
     <w:p>
       <w:pPr>
+        <w:pStyle w:val="Listenabsatz"/>
+        <w:numPr>
+          <w:ilvl w:val="0"/>
+          <w:numId w:val="3"/>
+        </w:numPr>
         <w:spacing w:after="0"/>
       </w:pPr>
       <w:r>
@@ -1359,6 +1914,11 @@
     </w:p>
     <w:p>
       <w:pPr>
+        <w:pStyle w:val="Listenabsatz"/>
+        <w:numPr>
+          <w:ilvl w:val="0"/>
+          <w:numId w:val="3"/>
+        </w:numPr>
         <w:spacing w:after="0"/>
       </w:pPr>
       <w:r>
@@ -1367,6 +1927,11 @@
     </w:p>
     <w:p>
       <w:pPr>
+        <w:pStyle w:val="Listenabsatz"/>
+        <w:numPr>
+          <w:ilvl w:val="0"/>
+          <w:numId w:val="3"/>
+        </w:numPr>
         <w:spacing w:after="0"/>
       </w:pPr>
       <w:r>
@@ -1375,6 +1940,11 @@
     </w:p>
     <w:p>
       <w:pPr>
+        <w:pStyle w:val="Listenabsatz"/>
+        <w:numPr>
+          <w:ilvl w:val="0"/>
+          <w:numId w:val="3"/>
+        </w:numPr>
         <w:spacing w:after="0"/>
       </w:pPr>
       <w:r>
@@ -1383,6 +1953,11 @@
     </w:p>
     <w:p>
       <w:pPr>
+        <w:pStyle w:val="Listenabsatz"/>
+        <w:numPr>
+          <w:ilvl w:val="0"/>
+          <w:numId w:val="3"/>
+        </w:numPr>
         <w:spacing w:after="0"/>
       </w:pPr>
       <w:r>
@@ -1391,6 +1966,11 @@
     </w:p>
     <w:p>
       <w:pPr>
+        <w:pStyle w:val="Listenabsatz"/>
+        <w:numPr>
+          <w:ilvl w:val="0"/>
+          <w:numId w:val="3"/>
+        </w:numPr>
         <w:spacing w:after="0"/>
       </w:pPr>
       <w:r>
@@ -1399,6 +1979,11 @@
     </w:p>
     <w:p>
       <w:pPr>
+        <w:pStyle w:val="Listenabsatz"/>
+        <w:numPr>
+          <w:ilvl w:val="0"/>
+          <w:numId w:val="3"/>
+        </w:numPr>
         <w:spacing w:after="0"/>
       </w:pPr>
       <w:r>
@@ -1407,6 +1992,11 @@
     </w:p>
     <w:p>
       <w:pPr>
+        <w:pStyle w:val="Listenabsatz"/>
+        <w:numPr>
+          <w:ilvl w:val="0"/>
+          <w:numId w:val="3"/>
+        </w:numPr>
         <w:spacing w:after="0"/>
       </w:pPr>
       <w:r>
@@ -1415,6 +2005,11 @@
     </w:p>
     <w:p>
       <w:pPr>
+        <w:pStyle w:val="Listenabsatz"/>
+        <w:numPr>
+          <w:ilvl w:val="0"/>
+          <w:numId w:val="3"/>
+        </w:numPr>
         <w:spacing w:after="0"/>
       </w:pPr>
       <w:r>
@@ -1423,6 +2018,11 @@
     </w:p>
     <w:p>
       <w:pPr>
+        <w:pStyle w:val="Listenabsatz"/>
+        <w:numPr>
+          <w:ilvl w:val="0"/>
+          <w:numId w:val="3"/>
+        </w:numPr>
         <w:spacing w:after="0"/>
       </w:pPr>
       <w:r>
@@ -1431,6 +2031,11 @@
     </w:p>
     <w:p>
       <w:pPr>
+        <w:pStyle w:val="Listenabsatz"/>
+        <w:numPr>
+          <w:ilvl w:val="0"/>
+          <w:numId w:val="3"/>
+        </w:numPr>
         <w:spacing w:after="0"/>
       </w:pPr>
       <w:r>
@@ -1439,6 +2044,11 @@
     </w:p>
     <w:p>
       <w:pPr>
+        <w:pStyle w:val="Listenabsatz"/>
+        <w:numPr>
+          <w:ilvl w:val="0"/>
+          <w:numId w:val="3"/>
+        </w:numPr>
         <w:spacing w:after="0"/>
       </w:pPr>
       <w:r>
@@ -1447,6 +2057,11 @@
     </w:p>
     <w:p>
       <w:pPr>
+        <w:pStyle w:val="Listenabsatz"/>
+        <w:numPr>
+          <w:ilvl w:val="0"/>
+          <w:numId w:val="3"/>
+        </w:numPr>
         <w:spacing w:after="0"/>
       </w:pPr>
       <w:r>
@@ -1455,6 +2070,11 @@
     </w:p>
     <w:p>
       <w:pPr>
+        <w:pStyle w:val="Listenabsatz"/>
+        <w:numPr>
+          <w:ilvl w:val="0"/>
+          <w:numId w:val="3"/>
+        </w:numPr>
         <w:spacing w:after="0"/>
       </w:pPr>
       <w:r>
@@ -1463,6 +2083,11 @@
     </w:p>
     <w:p>
       <w:pPr>
+        <w:pStyle w:val="Listenabsatz"/>
+        <w:numPr>
+          <w:ilvl w:val="0"/>
+          <w:numId w:val="3"/>
+        </w:numPr>
         <w:spacing w:after="0"/>
       </w:pPr>
       <w:r>
@@ -1471,6 +2096,11 @@
     </w:p>
     <w:p>
       <w:pPr>
+        <w:pStyle w:val="Listenabsatz"/>
+        <w:numPr>
+          <w:ilvl w:val="0"/>
+          <w:numId w:val="3"/>
+        </w:numPr>
         <w:spacing w:after="0"/>
       </w:pPr>
       <w:r>
@@ -1479,6 +2109,11 @@
     </w:p>
     <w:p>
       <w:pPr>
+        <w:pStyle w:val="Listenabsatz"/>
+        <w:numPr>
+          <w:ilvl w:val="0"/>
+          <w:numId w:val="3"/>
+        </w:numPr>
         <w:spacing w:after="0"/>
       </w:pPr>
       <w:r>
@@ -1487,6 +2122,11 @@
     </w:p>
     <w:p>
       <w:pPr>
+        <w:pStyle w:val="Listenabsatz"/>
+        <w:numPr>
+          <w:ilvl w:val="0"/>
+          <w:numId w:val="3"/>
+        </w:numPr>
         <w:spacing w:after="0"/>
       </w:pPr>
       <w:r>
@@ -1495,6 +2135,11 @@
     </w:p>
     <w:p>
       <w:pPr>
+        <w:pStyle w:val="Listenabsatz"/>
+        <w:numPr>
+          <w:ilvl w:val="0"/>
+          <w:numId w:val="3"/>
+        </w:numPr>
         <w:spacing w:after="0"/>
       </w:pPr>
       <w:r>
@@ -1503,6 +2148,11 @@
     </w:p>
     <w:p>
       <w:pPr>
+        <w:pStyle w:val="Listenabsatz"/>
+        <w:numPr>
+          <w:ilvl w:val="0"/>
+          <w:numId w:val="3"/>
+        </w:numPr>
         <w:spacing w:after="0"/>
       </w:pPr>
       <w:r>
@@ -1511,6 +2161,11 @@
     </w:p>
     <w:p>
       <w:pPr>
+        <w:pStyle w:val="Listenabsatz"/>
+        <w:numPr>
+          <w:ilvl w:val="0"/>
+          <w:numId w:val="3"/>
+        </w:numPr>
         <w:spacing w:after="0"/>
       </w:pPr>
       <w:r>
@@ -1519,6 +2174,11 @@
     </w:p>
     <w:p>
       <w:pPr>
+        <w:pStyle w:val="Listenabsatz"/>
+        <w:numPr>
+          <w:ilvl w:val="0"/>
+          <w:numId w:val="3"/>
+        </w:numPr>
         <w:spacing w:after="0"/>
       </w:pPr>
       <w:r>
@@ -1533,6 +2193,866 @@
     </w:sectPr>
   </w:body>
 </w:document>
+</file>
+
+<file path=word/numbering.xml><?xml version="1.0" encoding="utf-8"?>
+<w:numbering xmlns:wpc="http://schemas.microsoft.com/office/word/2010/wordprocessingCanvas" xmlns:cx="http://schemas.microsoft.com/office/drawing/2014/chartex" xmlns:cx1="http://schemas.microsoft.com/office/drawing/2015/9/8/chartex" xmlns:cx2="http://schemas.microsoft.com/office/drawing/2015/10/21/chartex" xmlns:cx3="http://schemas.microsoft.com/office/drawing/2016/5/9/chartex" xmlns:cx4="http://schemas.microsoft.com/office/drawing/2016/5/10/chartex" xmlns:cx5="http://schemas.microsoft.com/office/drawing/2016/5/11/chartex" xmlns:cx6="http://schemas.microsoft.com/office/drawing/2016/5/12/chartex" xmlns:cx7="http://schemas.microsoft.com/office/drawing/2016/5/13/chartex" xmlns:cx8="http://schemas.microsoft.com/office/drawing/2016/5/14/chartex" xmlns:mc="http://schemas.openxmlformats.org/markup-compatibility/2006" xmlns:aink="http://schemas.microsoft.com/office/drawing/2016/ink" xmlns:am3d="http://schemas.microsoft.com/office/drawing/2017/model3d" xmlns:o="urn:schemas-microsoft-com:office:office" xmlns:r="http://schemas.openxmlformats.org/officeDocument/2006/relationships" xmlns:m="http://schemas.openxmlformats.org/officeDocument/2006/math" xmlns:v="urn:schemas-microsoft-com:vml" xmlns:wp14="http://schemas.microsoft.com/office/word/2010/wordprocessingDrawing" xmlns:wp="http://schemas.openxmlformats.org/drawingml/2006/wordprocessingDrawing" xmlns:w10="urn:schemas-microsoft-com:office:word" xmlns:w="http://schemas.openxmlformats.org/wordprocessingml/2006/main" xmlns:w14="http://schemas.microsoft.com/office/word/2010/wordml" xmlns:w15="http://schemas.microsoft.com/office/word/2012/wordml" xmlns:w16cex="http://schemas.microsoft.com/office/word/2018/wordml/cex" xmlns:w16cid="http://schemas.microsoft.com/office/word/2016/wordml/cid" xmlns:w16="http://schemas.microsoft.com/office/word/2018/wordml" xmlns:w16se="http://schemas.microsoft.com/office/word/2015/wordml/symex" xmlns:wpg="http://schemas.microsoft.com/office/word/2010/wordprocessingGroup" xmlns:wpi="http://schemas.microsoft.com/office/word/2010/wordprocessingInk" xmlns:wne="http://schemas.microsoft.com/office/word/2006/wordml" xmlns:wps="http://schemas.microsoft.com/office/word/2010/wordprocessingShape" mc:Ignorable="w14 w15 w16se w16cid w16 w16cex wp14">
+  <w:abstractNum w:abstractNumId="0" w15:restartNumberingAfterBreak="0">
+    <w:nsid w:val="28591167"/>
+    <w:multiLevelType w:val="hybridMultilevel"/>
+    <w:tmpl w:val="8EE43744"/>
+    <w:lvl w:ilvl="0" w:tplc="0407000F">
+      <w:start w:val="1"/>
+      <w:numFmt w:val="decimal"/>
+      <w:lvlText w:val="%1."/>
+      <w:lvlJc w:val="left"/>
+      <w:pPr>
+        <w:ind w:left="720" w:hanging="360"/>
+      </w:pPr>
+    </w:lvl>
+    <w:lvl w:ilvl="1" w:tplc="04070019" w:tentative="1">
+      <w:start w:val="1"/>
+      <w:numFmt w:val="lowerLetter"/>
+      <w:lvlText w:val="%2."/>
+      <w:lvlJc w:val="left"/>
+      <w:pPr>
+        <w:ind w:left="1440" w:hanging="360"/>
+      </w:pPr>
+    </w:lvl>
+    <w:lvl w:ilvl="2" w:tplc="0407001B" w:tentative="1">
+      <w:start w:val="1"/>
+      <w:numFmt w:val="lowerRoman"/>
+      <w:lvlText w:val="%3."/>
+      <w:lvlJc w:val="right"/>
+      <w:pPr>
+        <w:ind w:left="2160" w:hanging="180"/>
+      </w:pPr>
+    </w:lvl>
+    <w:lvl w:ilvl="3" w:tplc="0407000F" w:tentative="1">
+      <w:start w:val="1"/>
+      <w:numFmt w:val="decimal"/>
+      <w:lvlText w:val="%4."/>
+      <w:lvlJc w:val="left"/>
+      <w:pPr>
+        <w:ind w:left="2880" w:hanging="360"/>
+      </w:pPr>
+    </w:lvl>
+    <w:lvl w:ilvl="4" w:tplc="04070019" w:tentative="1">
+      <w:start w:val="1"/>
+      <w:numFmt w:val="lowerLetter"/>
+      <w:lvlText w:val="%5."/>
+      <w:lvlJc w:val="left"/>
+      <w:pPr>
+        <w:ind w:left="3600" w:hanging="360"/>
+      </w:pPr>
+    </w:lvl>
+    <w:lvl w:ilvl="5" w:tplc="0407001B" w:tentative="1">
+      <w:start w:val="1"/>
+      <w:numFmt w:val="lowerRoman"/>
+      <w:lvlText w:val="%6."/>
+      <w:lvlJc w:val="right"/>
+      <w:pPr>
+        <w:ind w:left="4320" w:hanging="180"/>
+      </w:pPr>
+    </w:lvl>
+    <w:lvl w:ilvl="6" w:tplc="0407000F" w:tentative="1">
+      <w:start w:val="1"/>
+      <w:numFmt w:val="decimal"/>
+      <w:lvlText w:val="%7."/>
+      <w:lvlJc w:val="left"/>
+      <w:pPr>
+        <w:ind w:left="5040" w:hanging="360"/>
+      </w:pPr>
+    </w:lvl>
+    <w:lvl w:ilvl="7" w:tplc="04070019" w:tentative="1">
+      <w:start w:val="1"/>
+      <w:numFmt w:val="lowerLetter"/>
+      <w:lvlText w:val="%8."/>
+      <w:lvlJc w:val="left"/>
+      <w:pPr>
+        <w:ind w:left="5760" w:hanging="360"/>
+      </w:pPr>
+    </w:lvl>
+    <w:lvl w:ilvl="8" w:tplc="0407001B" w:tentative="1">
+      <w:start w:val="1"/>
+      <w:numFmt w:val="lowerRoman"/>
+      <w:lvlText w:val="%9."/>
+      <w:lvlJc w:val="right"/>
+      <w:pPr>
+        <w:ind w:left="6480" w:hanging="180"/>
+      </w:pPr>
+    </w:lvl>
+  </w:abstractNum>
+  <w:abstractNum w:abstractNumId="1" w15:restartNumberingAfterBreak="0">
+    <w:nsid w:val="3A645CA5"/>
+    <w:multiLevelType w:val="hybridMultilevel"/>
+    <w:tmpl w:val="C46CD53A"/>
+    <w:lvl w:ilvl="0" w:tplc="0407000F">
+      <w:start w:val="1"/>
+      <w:numFmt w:val="decimal"/>
+      <w:lvlText w:val="%1."/>
+      <w:lvlJc w:val="left"/>
+      <w:pPr>
+        <w:ind w:left="720" w:hanging="360"/>
+      </w:pPr>
+    </w:lvl>
+    <w:lvl w:ilvl="1" w:tplc="04070019" w:tentative="1">
+      <w:start w:val="1"/>
+      <w:numFmt w:val="lowerLetter"/>
+      <w:lvlText w:val="%2."/>
+      <w:lvlJc w:val="left"/>
+      <w:pPr>
+        <w:ind w:left="1440" w:hanging="360"/>
+      </w:pPr>
+    </w:lvl>
+    <w:lvl w:ilvl="2" w:tplc="0407001B" w:tentative="1">
+      <w:start w:val="1"/>
+      <w:numFmt w:val="lowerRoman"/>
+      <w:lvlText w:val="%3."/>
+      <w:lvlJc w:val="right"/>
+      <w:pPr>
+        <w:ind w:left="2160" w:hanging="180"/>
+      </w:pPr>
+    </w:lvl>
+    <w:lvl w:ilvl="3" w:tplc="0407000F" w:tentative="1">
+      <w:start w:val="1"/>
+      <w:numFmt w:val="decimal"/>
+      <w:lvlText w:val="%4."/>
+      <w:lvlJc w:val="left"/>
+      <w:pPr>
+        <w:ind w:left="2880" w:hanging="360"/>
+      </w:pPr>
+    </w:lvl>
+    <w:lvl w:ilvl="4" w:tplc="04070019" w:tentative="1">
+      <w:start w:val="1"/>
+      <w:numFmt w:val="lowerLetter"/>
+      <w:lvlText w:val="%5."/>
+      <w:lvlJc w:val="left"/>
+      <w:pPr>
+        <w:ind w:left="3600" w:hanging="360"/>
+      </w:pPr>
+    </w:lvl>
+    <w:lvl w:ilvl="5" w:tplc="0407001B" w:tentative="1">
+      <w:start w:val="1"/>
+      <w:numFmt w:val="lowerRoman"/>
+      <w:lvlText w:val="%6."/>
+      <w:lvlJc w:val="right"/>
+      <w:pPr>
+        <w:ind w:left="4320" w:hanging="180"/>
+      </w:pPr>
+    </w:lvl>
+    <w:lvl w:ilvl="6" w:tplc="0407000F" w:tentative="1">
+      <w:start w:val="1"/>
+      <w:numFmt w:val="decimal"/>
+      <w:lvlText w:val="%7."/>
+      <w:lvlJc w:val="left"/>
+      <w:pPr>
+        <w:ind w:left="5040" w:hanging="360"/>
+      </w:pPr>
+    </w:lvl>
+    <w:lvl w:ilvl="7" w:tplc="04070019" w:tentative="1">
+      <w:start w:val="1"/>
+      <w:numFmt w:val="lowerLetter"/>
+      <w:lvlText w:val="%8."/>
+      <w:lvlJc w:val="left"/>
+      <w:pPr>
+        <w:ind w:left="5760" w:hanging="360"/>
+      </w:pPr>
+    </w:lvl>
+    <w:lvl w:ilvl="8" w:tplc="0407001B" w:tentative="1">
+      <w:start w:val="1"/>
+      <w:numFmt w:val="lowerRoman"/>
+      <w:lvlText w:val="%9."/>
+      <w:lvlJc w:val="right"/>
+      <w:pPr>
+        <w:ind w:left="6480" w:hanging="180"/>
+      </w:pPr>
+    </w:lvl>
+  </w:abstractNum>
+  <w:abstractNum w:abstractNumId="2" w15:restartNumberingAfterBreak="0">
+    <w:nsid w:val="3AE64F59"/>
+    <w:multiLevelType w:val="hybridMultilevel"/>
+    <w:tmpl w:val="ABCEA0CE"/>
+    <w:lvl w:ilvl="0" w:tplc="0407000F">
+      <w:start w:val="1"/>
+      <w:numFmt w:val="decimal"/>
+      <w:lvlText w:val="%1."/>
+      <w:lvlJc w:val="left"/>
+      <w:pPr>
+        <w:ind w:left="720" w:hanging="360"/>
+      </w:pPr>
+    </w:lvl>
+    <w:lvl w:ilvl="1" w:tplc="04070019" w:tentative="1">
+      <w:start w:val="1"/>
+      <w:numFmt w:val="lowerLetter"/>
+      <w:lvlText w:val="%2."/>
+      <w:lvlJc w:val="left"/>
+      <w:pPr>
+        <w:ind w:left="1440" w:hanging="360"/>
+      </w:pPr>
+    </w:lvl>
+    <w:lvl w:ilvl="2" w:tplc="0407001B" w:tentative="1">
+      <w:start w:val="1"/>
+      <w:numFmt w:val="lowerRoman"/>
+      <w:lvlText w:val="%3."/>
+      <w:lvlJc w:val="right"/>
+      <w:pPr>
+        <w:ind w:left="2160" w:hanging="180"/>
+      </w:pPr>
+    </w:lvl>
+    <w:lvl w:ilvl="3" w:tplc="0407000F" w:tentative="1">
+      <w:start w:val="1"/>
+      <w:numFmt w:val="decimal"/>
+      <w:lvlText w:val="%4."/>
+      <w:lvlJc w:val="left"/>
+      <w:pPr>
+        <w:ind w:left="2880" w:hanging="360"/>
+      </w:pPr>
+    </w:lvl>
+    <w:lvl w:ilvl="4" w:tplc="04070019" w:tentative="1">
+      <w:start w:val="1"/>
+      <w:numFmt w:val="lowerLetter"/>
+      <w:lvlText w:val="%5."/>
+      <w:lvlJc w:val="left"/>
+      <w:pPr>
+        <w:ind w:left="3600" w:hanging="360"/>
+      </w:pPr>
+    </w:lvl>
+    <w:lvl w:ilvl="5" w:tplc="0407001B" w:tentative="1">
+      <w:start w:val="1"/>
+      <w:numFmt w:val="lowerRoman"/>
+      <w:lvlText w:val="%6."/>
+      <w:lvlJc w:val="right"/>
+      <w:pPr>
+        <w:ind w:left="4320" w:hanging="180"/>
+      </w:pPr>
+    </w:lvl>
+    <w:lvl w:ilvl="6" w:tplc="0407000F" w:tentative="1">
+      <w:start w:val="1"/>
+      <w:numFmt w:val="decimal"/>
+      <w:lvlText w:val="%7."/>
+      <w:lvlJc w:val="left"/>
+      <w:pPr>
+        <w:ind w:left="5040" w:hanging="360"/>
+      </w:pPr>
+    </w:lvl>
+    <w:lvl w:ilvl="7" w:tplc="04070019" w:tentative="1">
+      <w:start w:val="1"/>
+      <w:numFmt w:val="lowerLetter"/>
+      <w:lvlText w:val="%8."/>
+      <w:lvlJc w:val="left"/>
+      <w:pPr>
+        <w:ind w:left="5760" w:hanging="360"/>
+      </w:pPr>
+    </w:lvl>
+    <w:lvl w:ilvl="8" w:tplc="0407001B" w:tentative="1">
+      <w:start w:val="1"/>
+      <w:numFmt w:val="lowerRoman"/>
+      <w:lvlText w:val="%9."/>
+      <w:lvlJc w:val="right"/>
+      <w:pPr>
+        <w:ind w:left="6480" w:hanging="180"/>
+      </w:pPr>
+    </w:lvl>
+  </w:abstractNum>
+  <w:abstractNum w:abstractNumId="3" w15:restartNumberingAfterBreak="0">
+    <w:nsid w:val="3E1269EC"/>
+    <w:multiLevelType w:val="hybridMultilevel"/>
+    <w:tmpl w:val="A46C61F8"/>
+    <w:lvl w:ilvl="0" w:tplc="0407000F">
+      <w:start w:val="1"/>
+      <w:numFmt w:val="decimal"/>
+      <w:lvlText w:val="%1."/>
+      <w:lvlJc w:val="left"/>
+      <w:pPr>
+        <w:ind w:left="720" w:hanging="360"/>
+      </w:pPr>
+      <w:rPr>
+        <w:rFonts w:hint="default"/>
+      </w:rPr>
+    </w:lvl>
+    <w:lvl w:ilvl="1" w:tplc="04070003" w:tentative="1">
+      <w:start w:val="1"/>
+      <w:numFmt w:val="bullet"/>
+      <w:lvlText w:val="o"/>
+      <w:lvlJc w:val="left"/>
+      <w:pPr>
+        <w:ind w:left="1440" w:hanging="360"/>
+      </w:pPr>
+      <w:rPr>
+        <w:rFonts w:ascii="Courier New" w:hAnsi="Courier New" w:cs="Courier New" w:hint="default"/>
+      </w:rPr>
+    </w:lvl>
+    <w:lvl w:ilvl="2" w:tplc="04070005" w:tentative="1">
+      <w:start w:val="1"/>
+      <w:numFmt w:val="bullet"/>
+      <w:lvlText w:val=""/>
+      <w:lvlJc w:val="left"/>
+      <w:pPr>
+        <w:ind w:left="2160" w:hanging="360"/>
+      </w:pPr>
+      <w:rPr>
+        <w:rFonts w:ascii="Wingdings" w:hAnsi="Wingdings" w:hint="default"/>
+      </w:rPr>
+    </w:lvl>
+    <w:lvl w:ilvl="3" w:tplc="04070001" w:tentative="1">
+      <w:start w:val="1"/>
+      <w:numFmt w:val="bullet"/>
+      <w:lvlText w:val=""/>
+      <w:lvlJc w:val="left"/>
+      <w:pPr>
+        <w:ind w:left="2880" w:hanging="360"/>
+      </w:pPr>
+      <w:rPr>
+        <w:rFonts w:ascii="Symbol" w:hAnsi="Symbol" w:hint="default"/>
+      </w:rPr>
+    </w:lvl>
+    <w:lvl w:ilvl="4" w:tplc="04070003" w:tentative="1">
+      <w:start w:val="1"/>
+      <w:numFmt w:val="bullet"/>
+      <w:lvlText w:val="o"/>
+      <w:lvlJc w:val="left"/>
+      <w:pPr>
+        <w:ind w:left="3600" w:hanging="360"/>
+      </w:pPr>
+      <w:rPr>
+        <w:rFonts w:ascii="Courier New" w:hAnsi="Courier New" w:cs="Courier New" w:hint="default"/>
+      </w:rPr>
+    </w:lvl>
+    <w:lvl w:ilvl="5" w:tplc="04070005" w:tentative="1">
+      <w:start w:val="1"/>
+      <w:numFmt w:val="bullet"/>
+      <w:lvlText w:val=""/>
+      <w:lvlJc w:val="left"/>
+      <w:pPr>
+        <w:ind w:left="4320" w:hanging="360"/>
+      </w:pPr>
+      <w:rPr>
+        <w:rFonts w:ascii="Wingdings" w:hAnsi="Wingdings" w:hint="default"/>
+      </w:rPr>
+    </w:lvl>
+    <w:lvl w:ilvl="6" w:tplc="04070001" w:tentative="1">
+      <w:start w:val="1"/>
+      <w:numFmt w:val="bullet"/>
+      <w:lvlText w:val=""/>
+      <w:lvlJc w:val="left"/>
+      <w:pPr>
+        <w:ind w:left="5040" w:hanging="360"/>
+      </w:pPr>
+      <w:rPr>
+        <w:rFonts w:ascii="Symbol" w:hAnsi="Symbol" w:hint="default"/>
+      </w:rPr>
+    </w:lvl>
+    <w:lvl w:ilvl="7" w:tplc="04070003" w:tentative="1">
+      <w:start w:val="1"/>
+      <w:numFmt w:val="bullet"/>
+      <w:lvlText w:val="o"/>
+      <w:lvlJc w:val="left"/>
+      <w:pPr>
+        <w:ind w:left="5760" w:hanging="360"/>
+      </w:pPr>
+      <w:rPr>
+        <w:rFonts w:ascii="Courier New" w:hAnsi="Courier New" w:cs="Courier New" w:hint="default"/>
+      </w:rPr>
+    </w:lvl>
+    <w:lvl w:ilvl="8" w:tplc="04070005" w:tentative="1">
+      <w:start w:val="1"/>
+      <w:numFmt w:val="bullet"/>
+      <w:lvlText w:val=""/>
+      <w:lvlJc w:val="left"/>
+      <w:pPr>
+        <w:ind w:left="6480" w:hanging="360"/>
+      </w:pPr>
+      <w:rPr>
+        <w:rFonts w:ascii="Wingdings" w:hAnsi="Wingdings" w:hint="default"/>
+      </w:rPr>
+    </w:lvl>
+  </w:abstractNum>
+  <w:abstractNum w:abstractNumId="4" w15:restartNumberingAfterBreak="0">
+    <w:nsid w:val="4C261811"/>
+    <w:multiLevelType w:val="hybridMultilevel"/>
+    <w:tmpl w:val="DF124B82"/>
+    <w:lvl w:ilvl="0" w:tplc="0407000F">
+      <w:start w:val="1"/>
+      <w:numFmt w:val="decimal"/>
+      <w:lvlText w:val="%1."/>
+      <w:lvlJc w:val="left"/>
+      <w:pPr>
+        <w:ind w:left="720" w:hanging="360"/>
+      </w:pPr>
+    </w:lvl>
+    <w:lvl w:ilvl="1" w:tplc="04070019" w:tentative="1">
+      <w:start w:val="1"/>
+      <w:numFmt w:val="lowerLetter"/>
+      <w:lvlText w:val="%2."/>
+      <w:lvlJc w:val="left"/>
+      <w:pPr>
+        <w:ind w:left="1440" w:hanging="360"/>
+      </w:pPr>
+    </w:lvl>
+    <w:lvl w:ilvl="2" w:tplc="0407001B" w:tentative="1">
+      <w:start w:val="1"/>
+      <w:numFmt w:val="lowerRoman"/>
+      <w:lvlText w:val="%3."/>
+      <w:lvlJc w:val="right"/>
+      <w:pPr>
+        <w:ind w:left="2160" w:hanging="180"/>
+      </w:pPr>
+    </w:lvl>
+    <w:lvl w:ilvl="3" w:tplc="0407000F" w:tentative="1">
+      <w:start w:val="1"/>
+      <w:numFmt w:val="decimal"/>
+      <w:lvlText w:val="%4."/>
+      <w:lvlJc w:val="left"/>
+      <w:pPr>
+        <w:ind w:left="2880" w:hanging="360"/>
+      </w:pPr>
+    </w:lvl>
+    <w:lvl w:ilvl="4" w:tplc="04070019" w:tentative="1">
+      <w:start w:val="1"/>
+      <w:numFmt w:val="lowerLetter"/>
+      <w:lvlText w:val="%5."/>
+      <w:lvlJc w:val="left"/>
+      <w:pPr>
+        <w:ind w:left="3600" w:hanging="360"/>
+      </w:pPr>
+    </w:lvl>
+    <w:lvl w:ilvl="5" w:tplc="0407001B" w:tentative="1">
+      <w:start w:val="1"/>
+      <w:numFmt w:val="lowerRoman"/>
+      <w:lvlText w:val="%6."/>
+      <w:lvlJc w:val="right"/>
+      <w:pPr>
+        <w:ind w:left="4320" w:hanging="180"/>
+      </w:pPr>
+    </w:lvl>
+    <w:lvl w:ilvl="6" w:tplc="0407000F" w:tentative="1">
+      <w:start w:val="1"/>
+      <w:numFmt w:val="decimal"/>
+      <w:lvlText w:val="%7."/>
+      <w:lvlJc w:val="left"/>
+      <w:pPr>
+        <w:ind w:left="5040" w:hanging="360"/>
+      </w:pPr>
+    </w:lvl>
+    <w:lvl w:ilvl="7" w:tplc="04070019" w:tentative="1">
+      <w:start w:val="1"/>
+      <w:numFmt w:val="lowerLetter"/>
+      <w:lvlText w:val="%8."/>
+      <w:lvlJc w:val="left"/>
+      <w:pPr>
+        <w:ind w:left="5760" w:hanging="360"/>
+      </w:pPr>
+    </w:lvl>
+    <w:lvl w:ilvl="8" w:tplc="0407001B" w:tentative="1">
+      <w:start w:val="1"/>
+      <w:numFmt w:val="lowerRoman"/>
+      <w:lvlText w:val="%9."/>
+      <w:lvlJc w:val="right"/>
+      <w:pPr>
+        <w:ind w:left="6480" w:hanging="180"/>
+      </w:pPr>
+    </w:lvl>
+  </w:abstractNum>
+  <w:abstractNum w:abstractNumId="5" w15:restartNumberingAfterBreak="0">
+    <w:nsid w:val="4EA7184A"/>
+    <w:multiLevelType w:val="hybridMultilevel"/>
+    <w:tmpl w:val="F698E03C"/>
+    <w:lvl w:ilvl="0" w:tplc="0407000F">
+      <w:start w:val="1"/>
+      <w:numFmt w:val="decimal"/>
+      <w:lvlText w:val="%1."/>
+      <w:lvlJc w:val="left"/>
+      <w:pPr>
+        <w:ind w:left="720" w:hanging="360"/>
+      </w:pPr>
+    </w:lvl>
+    <w:lvl w:ilvl="1" w:tplc="04070019" w:tentative="1">
+      <w:start w:val="1"/>
+      <w:numFmt w:val="lowerLetter"/>
+      <w:lvlText w:val="%2."/>
+      <w:lvlJc w:val="left"/>
+      <w:pPr>
+        <w:ind w:left="1440" w:hanging="360"/>
+      </w:pPr>
+    </w:lvl>
+    <w:lvl w:ilvl="2" w:tplc="0407001B" w:tentative="1">
+      <w:start w:val="1"/>
+      <w:numFmt w:val="lowerRoman"/>
+      <w:lvlText w:val="%3."/>
+      <w:lvlJc w:val="right"/>
+      <w:pPr>
+        <w:ind w:left="2160" w:hanging="180"/>
+      </w:pPr>
+    </w:lvl>
+    <w:lvl w:ilvl="3" w:tplc="0407000F" w:tentative="1">
+      <w:start w:val="1"/>
+      <w:numFmt w:val="decimal"/>
+      <w:lvlText w:val="%4."/>
+      <w:lvlJc w:val="left"/>
+      <w:pPr>
+        <w:ind w:left="2880" w:hanging="360"/>
+      </w:pPr>
+    </w:lvl>
+    <w:lvl w:ilvl="4" w:tplc="04070019" w:tentative="1">
+      <w:start w:val="1"/>
+      <w:numFmt w:val="lowerLetter"/>
+      <w:lvlText w:val="%5."/>
+      <w:lvlJc w:val="left"/>
+      <w:pPr>
+        <w:ind w:left="3600" w:hanging="360"/>
+      </w:pPr>
+    </w:lvl>
+    <w:lvl w:ilvl="5" w:tplc="0407001B" w:tentative="1">
+      <w:start w:val="1"/>
+      <w:numFmt w:val="lowerRoman"/>
+      <w:lvlText w:val="%6."/>
+      <w:lvlJc w:val="right"/>
+      <w:pPr>
+        <w:ind w:left="4320" w:hanging="180"/>
+      </w:pPr>
+    </w:lvl>
+    <w:lvl w:ilvl="6" w:tplc="0407000F" w:tentative="1">
+      <w:start w:val="1"/>
+      <w:numFmt w:val="decimal"/>
+      <w:lvlText w:val="%7."/>
+      <w:lvlJc w:val="left"/>
+      <w:pPr>
+        <w:ind w:left="5040" w:hanging="360"/>
+      </w:pPr>
+    </w:lvl>
+    <w:lvl w:ilvl="7" w:tplc="04070019" w:tentative="1">
+      <w:start w:val="1"/>
+      <w:numFmt w:val="lowerLetter"/>
+      <w:lvlText w:val="%8."/>
+      <w:lvlJc w:val="left"/>
+      <w:pPr>
+        <w:ind w:left="5760" w:hanging="360"/>
+      </w:pPr>
+    </w:lvl>
+    <w:lvl w:ilvl="8" w:tplc="0407001B" w:tentative="1">
+      <w:start w:val="1"/>
+      <w:numFmt w:val="lowerRoman"/>
+      <w:lvlText w:val="%9."/>
+      <w:lvlJc w:val="right"/>
+      <w:pPr>
+        <w:ind w:left="6480" w:hanging="180"/>
+      </w:pPr>
+    </w:lvl>
+  </w:abstractNum>
+  <w:abstractNum w:abstractNumId="6" w15:restartNumberingAfterBreak="0">
+    <w:nsid w:val="51D64FEB"/>
+    <w:multiLevelType w:val="hybridMultilevel"/>
+    <w:tmpl w:val="6E1480DA"/>
+    <w:lvl w:ilvl="0" w:tplc="0407000F">
+      <w:start w:val="1"/>
+      <w:numFmt w:val="decimal"/>
+      <w:lvlText w:val="%1."/>
+      <w:lvlJc w:val="left"/>
+      <w:pPr>
+        <w:ind w:left="720" w:hanging="360"/>
+      </w:pPr>
+    </w:lvl>
+    <w:lvl w:ilvl="1" w:tplc="04070019" w:tentative="1">
+      <w:start w:val="1"/>
+      <w:numFmt w:val="lowerLetter"/>
+      <w:lvlText w:val="%2."/>
+      <w:lvlJc w:val="left"/>
+      <w:pPr>
+        <w:ind w:left="1440" w:hanging="360"/>
+      </w:pPr>
+    </w:lvl>
+    <w:lvl w:ilvl="2" w:tplc="0407001B" w:tentative="1">
+      <w:start w:val="1"/>
+      <w:numFmt w:val="lowerRoman"/>
+      <w:lvlText w:val="%3."/>
+      <w:lvlJc w:val="right"/>
+      <w:pPr>
+        <w:ind w:left="2160" w:hanging="180"/>
+      </w:pPr>
+    </w:lvl>
+    <w:lvl w:ilvl="3" w:tplc="0407000F" w:tentative="1">
+      <w:start w:val="1"/>
+      <w:numFmt w:val="decimal"/>
+      <w:lvlText w:val="%4."/>
+      <w:lvlJc w:val="left"/>
+      <w:pPr>
+        <w:ind w:left="2880" w:hanging="360"/>
+      </w:pPr>
+    </w:lvl>
+    <w:lvl w:ilvl="4" w:tplc="04070019" w:tentative="1">
+      <w:start w:val="1"/>
+      <w:numFmt w:val="lowerLetter"/>
+      <w:lvlText w:val="%5."/>
+      <w:lvlJc w:val="left"/>
+      <w:pPr>
+        <w:ind w:left="3600" w:hanging="360"/>
+      </w:pPr>
+    </w:lvl>
+    <w:lvl w:ilvl="5" w:tplc="0407001B" w:tentative="1">
+      <w:start w:val="1"/>
+      <w:numFmt w:val="lowerRoman"/>
+      <w:lvlText w:val="%6."/>
+      <w:lvlJc w:val="right"/>
+      <w:pPr>
+        <w:ind w:left="4320" w:hanging="180"/>
+      </w:pPr>
+    </w:lvl>
+    <w:lvl w:ilvl="6" w:tplc="0407000F" w:tentative="1">
+      <w:start w:val="1"/>
+      <w:numFmt w:val="decimal"/>
+      <w:lvlText w:val="%7."/>
+      <w:lvlJc w:val="left"/>
+      <w:pPr>
+        <w:ind w:left="5040" w:hanging="360"/>
+      </w:pPr>
+    </w:lvl>
+    <w:lvl w:ilvl="7" w:tplc="04070019" w:tentative="1">
+      <w:start w:val="1"/>
+      <w:numFmt w:val="lowerLetter"/>
+      <w:lvlText w:val="%8."/>
+      <w:lvlJc w:val="left"/>
+      <w:pPr>
+        <w:ind w:left="5760" w:hanging="360"/>
+      </w:pPr>
+    </w:lvl>
+    <w:lvl w:ilvl="8" w:tplc="0407001B" w:tentative="1">
+      <w:start w:val="1"/>
+      <w:numFmt w:val="lowerRoman"/>
+      <w:lvlText w:val="%9."/>
+      <w:lvlJc w:val="right"/>
+      <w:pPr>
+        <w:ind w:left="6480" w:hanging="180"/>
+      </w:pPr>
+    </w:lvl>
+  </w:abstractNum>
+  <w:abstractNum w:abstractNumId="7" w15:restartNumberingAfterBreak="0">
+    <w:nsid w:val="5F2961F6"/>
+    <w:multiLevelType w:val="hybridMultilevel"/>
+    <w:tmpl w:val="A7C6E094"/>
+    <w:lvl w:ilvl="0" w:tplc="0407000F">
+      <w:start w:val="1"/>
+      <w:numFmt w:val="decimal"/>
+      <w:lvlText w:val="%1."/>
+      <w:lvlJc w:val="left"/>
+      <w:pPr>
+        <w:ind w:left="720" w:hanging="360"/>
+      </w:pPr>
+    </w:lvl>
+    <w:lvl w:ilvl="1" w:tplc="04070019" w:tentative="1">
+      <w:start w:val="1"/>
+      <w:numFmt w:val="lowerLetter"/>
+      <w:lvlText w:val="%2."/>
+      <w:lvlJc w:val="left"/>
+      <w:pPr>
+        <w:ind w:left="1440" w:hanging="360"/>
+      </w:pPr>
+    </w:lvl>
+    <w:lvl w:ilvl="2" w:tplc="0407001B" w:tentative="1">
+      <w:start w:val="1"/>
+      <w:numFmt w:val="lowerRoman"/>
+      <w:lvlText w:val="%3."/>
+      <w:lvlJc w:val="right"/>
+      <w:pPr>
+        <w:ind w:left="2160" w:hanging="180"/>
+      </w:pPr>
+    </w:lvl>
+    <w:lvl w:ilvl="3" w:tplc="0407000F" w:tentative="1">
+      <w:start w:val="1"/>
+      <w:numFmt w:val="decimal"/>
+      <w:lvlText w:val="%4."/>
+      <w:lvlJc w:val="left"/>
+      <w:pPr>
+        <w:ind w:left="2880" w:hanging="360"/>
+      </w:pPr>
+    </w:lvl>
+    <w:lvl w:ilvl="4" w:tplc="04070019" w:tentative="1">
+      <w:start w:val="1"/>
+      <w:numFmt w:val="lowerLetter"/>
+      <w:lvlText w:val="%5."/>
+      <w:lvlJc w:val="left"/>
+      <w:pPr>
+        <w:ind w:left="3600" w:hanging="360"/>
+      </w:pPr>
+    </w:lvl>
+    <w:lvl w:ilvl="5" w:tplc="0407001B" w:tentative="1">
+      <w:start w:val="1"/>
+      <w:numFmt w:val="lowerRoman"/>
+      <w:lvlText w:val="%6."/>
+      <w:lvlJc w:val="right"/>
+      <w:pPr>
+        <w:ind w:left="4320" w:hanging="180"/>
+      </w:pPr>
+    </w:lvl>
+    <w:lvl w:ilvl="6" w:tplc="0407000F" w:tentative="1">
+      <w:start w:val="1"/>
+      <w:numFmt w:val="decimal"/>
+      <w:lvlText w:val="%7."/>
+      <w:lvlJc w:val="left"/>
+      <w:pPr>
+        <w:ind w:left="5040" w:hanging="360"/>
+      </w:pPr>
+    </w:lvl>
+    <w:lvl w:ilvl="7" w:tplc="04070019" w:tentative="1">
+      <w:start w:val="1"/>
+      <w:numFmt w:val="lowerLetter"/>
+      <w:lvlText w:val="%8."/>
+      <w:lvlJc w:val="left"/>
+      <w:pPr>
+        <w:ind w:left="5760" w:hanging="360"/>
+      </w:pPr>
+    </w:lvl>
+    <w:lvl w:ilvl="8" w:tplc="0407001B" w:tentative="1">
+      <w:start w:val="1"/>
+      <w:numFmt w:val="lowerRoman"/>
+      <w:lvlText w:val="%9."/>
+      <w:lvlJc w:val="right"/>
+      <w:pPr>
+        <w:ind w:left="6480" w:hanging="180"/>
+      </w:pPr>
+    </w:lvl>
+  </w:abstractNum>
+  <w:abstractNum w:abstractNumId="8" w15:restartNumberingAfterBreak="0">
+    <w:nsid w:val="73AD75EC"/>
+    <w:multiLevelType w:val="hybridMultilevel"/>
+    <w:tmpl w:val="69CE7440"/>
+    <w:lvl w:ilvl="0" w:tplc="04070001">
+      <w:start w:val="1"/>
+      <w:numFmt w:val="bullet"/>
+      <w:lvlText w:val=""/>
+      <w:lvlJc w:val="left"/>
+      <w:pPr>
+        <w:ind w:left="720" w:hanging="360"/>
+      </w:pPr>
+      <w:rPr>
+        <w:rFonts w:ascii="Symbol" w:hAnsi="Symbol" w:hint="default"/>
+      </w:rPr>
+    </w:lvl>
+    <w:lvl w:ilvl="1" w:tplc="04070003" w:tentative="1">
+      <w:start w:val="1"/>
+      <w:numFmt w:val="bullet"/>
+      <w:lvlText w:val="o"/>
+      <w:lvlJc w:val="left"/>
+      <w:pPr>
+        <w:ind w:left="1440" w:hanging="360"/>
+      </w:pPr>
+      <w:rPr>
+        <w:rFonts w:ascii="Courier New" w:hAnsi="Courier New" w:cs="Courier New" w:hint="default"/>
+      </w:rPr>
+    </w:lvl>
+    <w:lvl w:ilvl="2" w:tplc="04070005" w:tentative="1">
+      <w:start w:val="1"/>
+      <w:numFmt w:val="bullet"/>
+      <w:lvlText w:val=""/>
+      <w:lvlJc w:val="left"/>
+      <w:pPr>
+        <w:ind w:left="2160" w:hanging="360"/>
+      </w:pPr>
+      <w:rPr>
+        <w:rFonts w:ascii="Wingdings" w:hAnsi="Wingdings" w:hint="default"/>
+      </w:rPr>
+    </w:lvl>
+    <w:lvl w:ilvl="3" w:tplc="04070001" w:tentative="1">
+      <w:start w:val="1"/>
+      <w:numFmt w:val="bullet"/>
+      <w:lvlText w:val=""/>
+      <w:lvlJc w:val="left"/>
+      <w:pPr>
+        <w:ind w:left="2880" w:hanging="360"/>
+      </w:pPr>
+      <w:rPr>
+        <w:rFonts w:ascii="Symbol" w:hAnsi="Symbol" w:hint="default"/>
+      </w:rPr>
+    </w:lvl>
+    <w:lvl w:ilvl="4" w:tplc="04070003" w:tentative="1">
+      <w:start w:val="1"/>
+      <w:numFmt w:val="bullet"/>
+      <w:lvlText w:val="o"/>
+      <w:lvlJc w:val="left"/>
+      <w:pPr>
+        <w:ind w:left="3600" w:hanging="360"/>
+      </w:pPr>
+      <w:rPr>
+        <w:rFonts w:ascii="Courier New" w:hAnsi="Courier New" w:cs="Courier New" w:hint="default"/>
+      </w:rPr>
+    </w:lvl>
+    <w:lvl w:ilvl="5" w:tplc="04070005" w:tentative="1">
+      <w:start w:val="1"/>
+      <w:numFmt w:val="bullet"/>
+      <w:lvlText w:val=""/>
+      <w:lvlJc w:val="left"/>
+      <w:pPr>
+        <w:ind w:left="4320" w:hanging="360"/>
+      </w:pPr>
+      <w:rPr>
+        <w:rFonts w:ascii="Wingdings" w:hAnsi="Wingdings" w:hint="default"/>
+      </w:rPr>
+    </w:lvl>
+    <w:lvl w:ilvl="6" w:tplc="04070001" w:tentative="1">
+      <w:start w:val="1"/>
+      <w:numFmt w:val="bullet"/>
+      <w:lvlText w:val=""/>
+      <w:lvlJc w:val="left"/>
+      <w:pPr>
+        <w:ind w:left="5040" w:hanging="360"/>
+      </w:pPr>
+      <w:rPr>
+        <w:rFonts w:ascii="Symbol" w:hAnsi="Symbol" w:hint="default"/>
+      </w:rPr>
+    </w:lvl>
+    <w:lvl w:ilvl="7" w:tplc="04070003" w:tentative="1">
+      <w:start w:val="1"/>
+      <w:numFmt w:val="bullet"/>
+      <w:lvlText w:val="o"/>
+      <w:lvlJc w:val="left"/>
+      <w:pPr>
+        <w:ind w:left="5760" w:hanging="360"/>
+      </w:pPr>
+      <w:rPr>
+        <w:rFonts w:ascii="Courier New" w:hAnsi="Courier New" w:cs="Courier New" w:hint="default"/>
+      </w:rPr>
+    </w:lvl>
+    <w:lvl w:ilvl="8" w:tplc="04070005" w:tentative="1">
+      <w:start w:val="1"/>
+      <w:numFmt w:val="bullet"/>
+      <w:lvlText w:val=""/>
+      <w:lvlJc w:val="left"/>
+      <w:pPr>
+        <w:ind w:left="6480" w:hanging="360"/>
+      </w:pPr>
+      <w:rPr>
+        <w:rFonts w:ascii="Wingdings" w:hAnsi="Wingdings" w:hint="default"/>
+      </w:rPr>
+    </w:lvl>
+  </w:abstractNum>
+  <w:num w:numId="1">
+    <w:abstractNumId w:val="8"/>
+  </w:num>
+  <w:num w:numId="2">
+    <w:abstractNumId w:val="3"/>
+  </w:num>
+  <w:num w:numId="3">
+    <w:abstractNumId w:val="5"/>
+  </w:num>
+  <w:num w:numId="4">
+    <w:abstractNumId w:val="6"/>
+  </w:num>
+  <w:num w:numId="5">
+    <w:abstractNumId w:val="4"/>
+  </w:num>
+  <w:num w:numId="6">
+    <w:abstractNumId w:val="1"/>
+  </w:num>
+  <w:num w:numId="7">
+    <w:abstractNumId w:val="0"/>
+  </w:num>
+  <w:num w:numId="8">
+    <w:abstractNumId w:val="7"/>
+  </w:num>
+  <w:num w:numId="9">
+    <w:abstractNumId w:val="2"/>
+  </w:num>
+</w:numbering>
 </file>
 
 <file path=word/styles.xml><?xml version="1.0" encoding="utf-8"?>
@@ -1658,6 +3178,7 @@
     <w:lsdException w:name="HTML Sample" w:semiHidden="1" w:unhideWhenUsed="1"/>
     <w:lsdException w:name="HTML Typewriter" w:semiHidden="1" w:unhideWhenUsed="1"/>
     <w:lsdException w:name="HTML Variable" w:semiHidden="1" w:unhideWhenUsed="1"/>
+    <w:lsdException w:name="Normal Table" w:semiHidden="1" w:unhideWhenUsed="1"/>
     <w:lsdException w:name="annotation subject" w:semiHidden="1" w:unhideWhenUsed="1"/>
     <w:lsdException w:name="No List" w:semiHidden="1" w:unhideWhenUsed="1"/>
     <w:lsdException w:name="Outline List 1" w:semiHidden="1" w:unhideWhenUsed="1"/>
@@ -1704,8 +3225,10 @@
     <w:lsdException w:name="Table Subtle 2" w:semiHidden="1" w:unhideWhenUsed="1"/>
     <w:lsdException w:name="Table Web 1" w:semiHidden="1" w:unhideWhenUsed="1"/>
     <w:lsdException w:name="Table Web 2" w:semiHidden="1" w:unhideWhenUsed="1"/>
+    <w:lsdException w:name="Table Web 3" w:semiHidden="1" w:unhideWhenUsed="1"/>
     <w:lsdException w:name="Balloon Text" w:semiHidden="1" w:unhideWhenUsed="1"/>
     <w:lsdException w:name="Table Grid" w:uiPriority="59"/>
+    <w:lsdException w:name="Table Theme" w:semiHidden="1" w:unhideWhenUsed="1"/>
     <w:lsdException w:name="Placeholder Text" w:semiHidden="1"/>
     <w:lsdException w:name="No Spacing" w:uiPriority="1" w:qFormat="1"/>
     <w:lsdException w:name="Light Shading" w:uiPriority="60"/>
@@ -1957,6 +3480,17 @@
     <w:uiPriority w:val="99"/>
     <w:semiHidden/>
     <w:unhideWhenUsed/>
+  </w:style>
+  <w:style w:type="paragraph" w:styleId="Listenabsatz">
+    <w:name w:val="List Paragraph"/>
+    <w:basedOn w:val="Standard"/>
+    <w:uiPriority w:val="34"/>
+    <w:qFormat/>
+    <w:rsid w:val="00DC5930"/>
+    <w:pPr>
+      <w:ind w:left="720"/>
+      <w:contextualSpacing/>
+    </w:pPr>
   </w:style>
 </w:styles>
 </file>

</xml_diff>